<commit_message>
Week2Course1 - Control Flow, Variable scope
</commit_message>
<xml_diff>
--- a/Course1/Week2/Notes.docx
+++ b/Course1/Week2/Notes.docx
@@ -129,6 +129,1037 @@
         </w:drawing>
       </w:r>
     </w:p>
+    <w:p>
+      <w:r>
+        <w:t>--&gt; Really just the same way as you’d do it in C</w:t>
+      </w:r>
+    </w:p>
+    <w:p>
+      <w:r>
+        <w:t>NEW</w:t>
+      </w:r>
+    </w:p>
+    <w:p>
+      <w:r>
+        <w:drawing>
+          <wp:inline distT="0" distB="0" distL="0" distR="0" wp14:anchorId="64F55D98" wp14:editId="34146F74">
+            <wp:extent cx="4448796" cy="2829320"/>
+            <wp:effectExtent l="0" t="0" r="9525" b="9525"/>
+            <wp:docPr id="2" name="Picture 2"/>
+            <wp:cNvGraphicFramePr>
+              <a:graphicFrameLocks xmlns:a="http://schemas.openxmlformats.org/drawingml/2006/main" noChangeAspect="1"/>
+            </wp:cNvGraphicFramePr>
+            <a:graphic xmlns:a="http://schemas.openxmlformats.org/drawingml/2006/main">
+              <a:graphicData uri="http://schemas.openxmlformats.org/drawingml/2006/picture">
+                <pic:pic xmlns:pic="http://schemas.openxmlformats.org/drawingml/2006/picture">
+                  <pic:nvPicPr>
+                    <pic:cNvPr id="1" name=""/>
+                    <pic:cNvPicPr/>
+                  </pic:nvPicPr>
+                  <pic:blipFill>
+                    <a:blip r:embed="rId6"/>
+                    <a:stretch>
+                      <a:fillRect/>
+                    </a:stretch>
+                  </pic:blipFill>
+                  <pic:spPr>
+                    <a:xfrm>
+                      <a:off x="0" y="0"/>
+                      <a:ext cx="4448796" cy="2829320"/>
+                    </a:xfrm>
+                    <a:prstGeom prst="rect">
+                      <a:avLst/>
+                    </a:prstGeom>
+                  </pic:spPr>
+                </pic:pic>
+              </a:graphicData>
+            </a:graphic>
+          </wp:inline>
+        </w:drawing>
+      </w:r>
+    </w:p>
+    <w:p/>
+    <w:p>
+      <w:pPr>
+        <w:pStyle w:val="Heading4"/>
+        <w:shd w:val="clear" w:color="auto" w:fill="FFFFFF"/>
+        <w:spacing w:before="300" w:beforeAutospacing="0" w:after="300" w:afterAutospacing="0"/>
+        <w:rPr>
+          <w:rFonts w:ascii="Arial" w:hAnsi="Arial" w:cs="Arial"/>
+          <w:color w:val="373A3C"/>
+        </w:rPr>
+      </w:pPr>
+      <w:r>
+        <w:rPr>
+          <w:rFonts w:ascii="Arial" w:hAnsi="Arial" w:cs="Arial"/>
+          <w:color w:val="373A3C"/>
+        </w:rPr>
+        <w:t>M2.1.2 - Variable Scope</w:t>
+      </w:r>
+    </w:p>
+    <w:p>
+      <w:pPr>
+        <w:pStyle w:val="ListParagraph"/>
+        <w:numPr>
+          <w:ilvl w:val="0"/>
+          <w:numId w:val="3"/>
+        </w:numPr>
+      </w:pPr>
+      <w:r>
+        <w:lastRenderedPageBreak/>
+        <w:t xml:space="preserve">Places in the code where a variable can be accessed </w:t>
+      </w:r>
+    </w:p>
+    <w:p>
+      <w:r>
+        <w:t>BLOCKS:</w:t>
+      </w:r>
+    </w:p>
+    <w:p>
+      <w:pPr>
+        <w:pStyle w:val="ListParagraph"/>
+        <w:numPr>
+          <w:ilvl w:val="0"/>
+          <w:numId w:val="1"/>
+        </w:numPr>
+      </w:pPr>
+      <w:r>
+        <w:t xml:space="preserve">A sequence of declarations and statements within matching brackets {} </w:t>
+      </w:r>
+    </w:p>
+    <w:p>
+      <w:r>
+        <w:drawing>
+          <wp:inline distT="0" distB="0" distL="0" distR="0" wp14:anchorId="7D6D2D2F" wp14:editId="606B713D">
+            <wp:extent cx="4277322" cy="2867425"/>
+            <wp:effectExtent l="0" t="0" r="9525" b="9525"/>
+            <wp:docPr id="3" name="Picture 3"/>
+            <wp:cNvGraphicFramePr>
+              <a:graphicFrameLocks xmlns:a="http://schemas.openxmlformats.org/drawingml/2006/main" noChangeAspect="1"/>
+            </wp:cNvGraphicFramePr>
+            <a:graphic xmlns:a="http://schemas.openxmlformats.org/drawingml/2006/main">
+              <a:graphicData uri="http://schemas.openxmlformats.org/drawingml/2006/picture">
+                <pic:pic xmlns:pic="http://schemas.openxmlformats.org/drawingml/2006/picture">
+                  <pic:nvPicPr>
+                    <pic:cNvPr id="1" name=""/>
+                    <pic:cNvPicPr/>
+                  </pic:nvPicPr>
+                  <pic:blipFill>
+                    <a:blip r:embed="rId7"/>
+                    <a:stretch>
+                      <a:fillRect/>
+                    </a:stretch>
+                  </pic:blipFill>
+                  <pic:spPr>
+                    <a:xfrm>
+                      <a:off x="0" y="0"/>
+                      <a:ext cx="4277322" cy="2867425"/>
+                    </a:xfrm>
+                    <a:prstGeom prst="rect">
+                      <a:avLst/>
+                    </a:prstGeom>
+                  </pic:spPr>
+                </pic:pic>
+              </a:graphicData>
+            </a:graphic>
+          </wp:inline>
+        </w:drawing>
+      </w:r>
+    </w:p>
+    <w:p>
+      <w:r>
+        <w:drawing>
+          <wp:inline distT="0" distB="0" distL="0" distR="0" wp14:anchorId="76465A7F" wp14:editId="040AB89F">
+            <wp:extent cx="3943900" cy="2124371"/>
+            <wp:effectExtent l="0" t="0" r="0" b="9525"/>
+            <wp:docPr id="4" name="Picture 4"/>
+            <wp:cNvGraphicFramePr>
+              <a:graphicFrameLocks xmlns:a="http://schemas.openxmlformats.org/drawingml/2006/main" noChangeAspect="1"/>
+            </wp:cNvGraphicFramePr>
+            <a:graphic xmlns:a="http://schemas.openxmlformats.org/drawingml/2006/main">
+              <a:graphicData uri="http://schemas.openxmlformats.org/drawingml/2006/picture">
+                <pic:pic xmlns:pic="http://schemas.openxmlformats.org/drawingml/2006/picture">
+                  <pic:nvPicPr>
+                    <pic:cNvPr id="1" name=""/>
+                    <pic:cNvPicPr/>
+                  </pic:nvPicPr>
+                  <pic:blipFill>
+                    <a:blip r:embed="rId8"/>
+                    <a:stretch>
+                      <a:fillRect/>
+                    </a:stretch>
+                  </pic:blipFill>
+                  <pic:spPr>
+                    <a:xfrm>
+                      <a:off x="0" y="0"/>
+                      <a:ext cx="3943900" cy="2124371"/>
+                    </a:xfrm>
+                    <a:prstGeom prst="rect">
+                      <a:avLst/>
+                    </a:prstGeom>
+                  </pic:spPr>
+                </pic:pic>
+              </a:graphicData>
+            </a:graphic>
+          </wp:inline>
+        </w:drawing>
+      </w:r>
+    </w:p>
+    <w:p/>
+    <w:p>
+      <w:pPr>
+        <w:pStyle w:val="ListParagraph"/>
+        <w:numPr>
+          <w:ilvl w:val="0"/>
+          <w:numId w:val="1"/>
+        </w:numPr>
+        <w:tabs>
+          <w:tab w:val="left" w:pos="2123"/>
+        </w:tabs>
+      </w:pPr>
+      <w:r>
+        <w:drawing>
+          <wp:inline distT="0" distB="0" distL="0" distR="0" wp14:anchorId="689F4BAC" wp14:editId="4226ED43">
+            <wp:extent cx="4858428" cy="1162212"/>
+            <wp:effectExtent l="0" t="0" r="0" b="0"/>
+            <wp:docPr id="5" name="Picture 5"/>
+            <wp:cNvGraphicFramePr>
+              <a:graphicFrameLocks xmlns:a="http://schemas.openxmlformats.org/drawingml/2006/main" noChangeAspect="1"/>
+            </wp:cNvGraphicFramePr>
+            <a:graphic xmlns:a="http://schemas.openxmlformats.org/drawingml/2006/main">
+              <a:graphicData uri="http://schemas.openxmlformats.org/drawingml/2006/picture">
+                <pic:pic xmlns:pic="http://schemas.openxmlformats.org/drawingml/2006/picture">
+                  <pic:nvPicPr>
+                    <pic:cNvPr id="1" name=""/>
+                    <pic:cNvPicPr/>
+                  </pic:nvPicPr>
+                  <pic:blipFill>
+                    <a:blip r:embed="rId9"/>
+                    <a:stretch>
+                      <a:fillRect/>
+                    </a:stretch>
+                  </pic:blipFill>
+                  <pic:spPr>
+                    <a:xfrm>
+                      <a:off x="0" y="0"/>
+                      <a:ext cx="4858428" cy="1162212"/>
+                    </a:xfrm>
+                    <a:prstGeom prst="rect">
+                      <a:avLst/>
+                    </a:prstGeom>
+                  </pic:spPr>
+                </pic:pic>
+              </a:graphicData>
+            </a:graphic>
+          </wp:inline>
+        </w:drawing>
+      </w:r>
+      <w:r>
+        <w:tab/>
+      </w:r>
+    </w:p>
+    <w:p>
+      <w:pPr>
+        <w:tabs>
+          <w:tab w:val="left" w:pos="2123"/>
+        </w:tabs>
+      </w:pPr>
+    </w:p>
+    <w:p>
+      <w:pPr>
+        <w:pStyle w:val="Heading4"/>
+        <w:shd w:val="clear" w:color="auto" w:fill="FFFFFF"/>
+        <w:spacing w:before="300" w:beforeAutospacing="0" w:after="300" w:afterAutospacing="0"/>
+        <w:rPr>
+          <w:rFonts w:ascii="Arial" w:hAnsi="Arial" w:cs="Arial"/>
+          <w:color w:val="373A3C"/>
+        </w:rPr>
+      </w:pPr>
+      <w:r>
+        <w:rPr>
+          <w:rFonts w:ascii="Arial" w:hAnsi="Arial" w:cs="Arial"/>
+          <w:color w:val="373A3C"/>
+        </w:rPr>
+        <w:t>M2.2.1 - Comments, Printing, Integers</w:t>
+      </w:r>
+    </w:p>
+    <w:p>
+      <w:pPr>
+        <w:pStyle w:val="ListParagraph"/>
+        <w:tabs>
+          <w:tab w:val="left" w:pos="2123"/>
+        </w:tabs>
+      </w:pPr>
+      <w:r>
+        <w:lastRenderedPageBreak/>
+        <w:t>//This is a comment</w:t>
+      </w:r>
+    </w:p>
+    <w:p>
+      <w:pPr>
+        <w:pStyle w:val="ListParagraph"/>
+        <w:tabs>
+          <w:tab w:val="left" w:pos="2123"/>
+        </w:tabs>
+      </w:pPr>
+      <w:r>
+        <w:t>/* This is a multi-line</w:t>
+      </w:r>
+    </w:p>
+    <w:p>
+      <w:pPr>
+        <w:pStyle w:val="ListParagraph"/>
+        <w:tabs>
+          <w:tab w:val="left" w:pos="2123"/>
+        </w:tabs>
+      </w:pPr>
+      <w:r>
+        <w:t xml:space="preserve">Comment */ </w:t>
+      </w:r>
+    </w:p>
+    <w:p>
+      <w:pPr>
+        <w:pStyle w:val="ListParagraph"/>
+        <w:tabs>
+          <w:tab w:val="left" w:pos="2123"/>
+        </w:tabs>
+      </w:pPr>
+    </w:p>
+    <w:p>
+      <w:pPr>
+        <w:pStyle w:val="ListParagraph"/>
+        <w:tabs>
+          <w:tab w:val="left" w:pos="2123"/>
+        </w:tabs>
+      </w:pPr>
+      <w:r>
+        <w:t>Format strings &amp; Conversion Characters</w:t>
+      </w:r>
+    </w:p>
+    <w:p>
+      <w:pPr>
+        <w:pStyle w:val="ListParagraph"/>
+        <w:tabs>
+          <w:tab w:val="left" w:pos="2123"/>
+        </w:tabs>
+      </w:pPr>
+    </w:p>
+    <w:p>
+      <w:pPr>
+        <w:pStyle w:val="ListParagraph"/>
+        <w:tabs>
+          <w:tab w:val="left" w:pos="2123"/>
+        </w:tabs>
+      </w:pPr>
+      <w:r>
+        <w:t xml:space="preserve">Fmt.Printf(“Hi %s”, x)  </w:t>
+      </w:r>
+      <w:r>
+        <w:sym w:font="Wingdings" w:char="F0E0"/>
+      </w:r>
+      <w:r>
+        <w:t xml:space="preserve"> x is a string to be substituted into the string </w:t>
+      </w:r>
+    </w:p>
+    <w:p>
+      <w:pPr>
+        <w:pStyle w:val="ListParagraph"/>
+        <w:tabs>
+          <w:tab w:val="left" w:pos="2123"/>
+        </w:tabs>
+      </w:pPr>
+      <w:r>
+        <w:t xml:space="preserve">Integers would use </w:t>
+      </w:r>
+    </w:p>
+    <w:p>
+      <w:pPr>
+        <w:pStyle w:val="ListParagraph"/>
+        <w:tabs>
+          <w:tab w:val="left" w:pos="2123"/>
+        </w:tabs>
+      </w:pPr>
+    </w:p>
+    <w:p>
+      <w:pPr>
+        <w:pStyle w:val="ListParagraph"/>
+        <w:tabs>
+          <w:tab w:val="left" w:pos="2123"/>
+        </w:tabs>
+      </w:pPr>
+      <w:r>
+        <w:drawing>
+          <wp:inline distT="0" distB="0" distL="0" distR="0" wp14:anchorId="47F1CC3A" wp14:editId="2234ADBB">
+            <wp:extent cx="4391638" cy="1886213"/>
+            <wp:effectExtent l="0" t="0" r="9525" b="0"/>
+            <wp:docPr id="6" name="Picture 6"/>
+            <wp:cNvGraphicFramePr>
+              <a:graphicFrameLocks xmlns:a="http://schemas.openxmlformats.org/drawingml/2006/main" noChangeAspect="1"/>
+            </wp:cNvGraphicFramePr>
+            <a:graphic xmlns:a="http://schemas.openxmlformats.org/drawingml/2006/main">
+              <a:graphicData uri="http://schemas.openxmlformats.org/drawingml/2006/picture">
+                <pic:pic xmlns:pic="http://schemas.openxmlformats.org/drawingml/2006/picture">
+                  <pic:nvPicPr>
+                    <pic:cNvPr id="1" name=""/>
+                    <pic:cNvPicPr/>
+                  </pic:nvPicPr>
+                  <pic:blipFill>
+                    <a:blip r:embed="rId10"/>
+                    <a:stretch>
+                      <a:fillRect/>
+                    </a:stretch>
+                  </pic:blipFill>
+                  <pic:spPr>
+                    <a:xfrm>
+                      <a:off x="0" y="0"/>
+                      <a:ext cx="4391638" cy="1886213"/>
+                    </a:xfrm>
+                    <a:prstGeom prst="rect">
+                      <a:avLst/>
+                    </a:prstGeom>
+                  </pic:spPr>
+                </pic:pic>
+              </a:graphicData>
+            </a:graphic>
+          </wp:inline>
+        </w:drawing>
+      </w:r>
+    </w:p>
+    <w:p>
+      <w:pPr>
+        <w:pStyle w:val="ListParagraph"/>
+        <w:tabs>
+          <w:tab w:val="left" w:pos="2123"/>
+        </w:tabs>
+      </w:pPr>
+    </w:p>
+    <w:p>
+      <w:pPr>
+        <w:pStyle w:val="ListParagraph"/>
+        <w:tabs>
+          <w:tab w:val="left" w:pos="2123"/>
+        </w:tabs>
+      </w:pPr>
+      <w:r>
+        <w:t xml:space="preserve">Strings are read only </w:t>
+      </w:r>
+    </w:p>
+    <w:p>
+      <w:pPr>
+        <w:pStyle w:val="ListParagraph"/>
+        <w:tabs>
+          <w:tab w:val="left" w:pos="2123"/>
+        </w:tabs>
+      </w:pPr>
+      <w:r>
+        <w:t xml:space="preserve">String literal – noted by double quotes </w:t>
+      </w:r>
+    </w:p>
+    <w:p>
+      <w:pPr>
+        <w:pStyle w:val="Heading4"/>
+        <w:shd w:val="clear" w:color="auto" w:fill="FFFFFF"/>
+        <w:spacing w:before="300" w:beforeAutospacing="0" w:after="300" w:afterAutospacing="0"/>
+        <w:rPr>
+          <w:rFonts w:ascii="Arial" w:hAnsi="Arial" w:cs="Arial"/>
+          <w:color w:val="373A3C"/>
+        </w:rPr>
+      </w:pPr>
+      <w:r>
+        <w:rPr>
+          <w:rFonts w:ascii="Arial" w:hAnsi="Arial" w:cs="Arial"/>
+          <w:color w:val="373A3C"/>
+        </w:rPr>
+        <w:t>M2.2.3 - String Packages</w:t>
+      </w:r>
+    </w:p>
+    <w:p>
+      <w:pPr>
+        <w:pStyle w:val="Heading4"/>
+        <w:shd w:val="clear" w:color="auto" w:fill="FFFFFF"/>
+        <w:spacing w:before="300" w:beforeAutospacing="0" w:after="300" w:afterAutospacing="0"/>
+        <w:rPr>
+          <w:rFonts w:ascii="Arial" w:hAnsi="Arial" w:cs="Arial"/>
+          <w:color w:val="373A3C"/>
+        </w:rPr>
+      </w:pPr>
+    </w:p>
+    <w:p>
+      <w:pPr>
+        <w:pStyle w:val="Heading4"/>
+        <w:shd w:val="clear" w:color="auto" w:fill="FFFFFF"/>
+        <w:spacing w:before="300" w:beforeAutospacing="0" w:after="300" w:afterAutospacing="0"/>
+        <w:rPr>
+          <w:rFonts w:ascii="Arial" w:hAnsi="Arial" w:cs="Arial"/>
+          <w:color w:val="373A3C"/>
+        </w:rPr>
+      </w:pPr>
+      <w:r>
+        <w:rPr>
+          <w:rFonts w:ascii="Arial" w:hAnsi="Arial" w:cs="Arial"/>
+          <w:color w:val="373A3C"/>
+        </w:rPr>
+        <w:t>M2.3.1 - Constants</w:t>
+      </w:r>
+    </w:p>
+    <w:p>
+      <w:pPr>
+        <w:pStyle w:val="Heading4"/>
+        <w:shd w:val="clear" w:color="auto" w:fill="FFFFFF"/>
+        <w:spacing w:before="300" w:beforeAutospacing="0" w:after="300" w:afterAutospacing="0"/>
+        <w:rPr>
+          <w:rFonts w:ascii="Arial" w:hAnsi="Arial" w:cs="Arial"/>
+          <w:color w:val="373A3C"/>
+        </w:rPr>
+      </w:pPr>
+    </w:p>
+    <w:p>
+      <w:pPr>
+        <w:pStyle w:val="ListParagraph"/>
+        <w:tabs>
+          <w:tab w:val="left" w:pos="2123"/>
+        </w:tabs>
+      </w:pPr>
+    </w:p>
+    <w:p>
+      <w:pPr>
+        <w:pStyle w:val="ListParagraph"/>
+        <w:tabs>
+          <w:tab w:val="left" w:pos="2123"/>
+        </w:tabs>
+      </w:pPr>
+      <w:r>
+        <w:t xml:space="preserve">Iota is great for when you need to assign a bundle of constants, while not really caring about what the values actually are </w:t>
+      </w:r>
+    </w:p>
+    <w:p>
+      <w:pPr>
+        <w:pStyle w:val="ListParagraph"/>
+        <w:tabs>
+          <w:tab w:val="left" w:pos="2123"/>
+        </w:tabs>
+      </w:pPr>
+      <w:r>
+        <w:lastRenderedPageBreak/>
+        <w:drawing>
+          <wp:inline distT="0" distB="0" distL="0" distR="0" wp14:anchorId="5BD6148F" wp14:editId="3EDF9D52">
+            <wp:extent cx="4039164" cy="3991532"/>
+            <wp:effectExtent l="0" t="0" r="0" b="9525"/>
+            <wp:docPr id="7" name="Picture 7"/>
+            <wp:cNvGraphicFramePr>
+              <a:graphicFrameLocks xmlns:a="http://schemas.openxmlformats.org/drawingml/2006/main" noChangeAspect="1"/>
+            </wp:cNvGraphicFramePr>
+            <a:graphic xmlns:a="http://schemas.openxmlformats.org/drawingml/2006/main">
+              <a:graphicData uri="http://schemas.openxmlformats.org/drawingml/2006/picture">
+                <pic:pic xmlns:pic="http://schemas.openxmlformats.org/drawingml/2006/picture">
+                  <pic:nvPicPr>
+                    <pic:cNvPr id="1" name=""/>
+                    <pic:cNvPicPr/>
+                  </pic:nvPicPr>
+                  <pic:blipFill>
+                    <a:blip r:embed="rId11"/>
+                    <a:stretch>
+                      <a:fillRect/>
+                    </a:stretch>
+                  </pic:blipFill>
+                  <pic:spPr>
+                    <a:xfrm>
+                      <a:off x="0" y="0"/>
+                      <a:ext cx="4039164" cy="3991532"/>
+                    </a:xfrm>
+                    <a:prstGeom prst="rect">
+                      <a:avLst/>
+                    </a:prstGeom>
+                  </pic:spPr>
+                </pic:pic>
+              </a:graphicData>
+            </a:graphic>
+          </wp:inline>
+        </w:drawing>
+      </w:r>
+    </w:p>
+    <w:p>
+      <w:pPr>
+        <w:pStyle w:val="Heading4"/>
+        <w:shd w:val="clear" w:color="auto" w:fill="FFFFFF"/>
+        <w:spacing w:before="300" w:beforeAutospacing="0" w:after="300" w:afterAutospacing="0"/>
+        <w:rPr>
+          <w:rFonts w:ascii="Arial" w:hAnsi="Arial" w:cs="Arial"/>
+          <w:color w:val="373A3C"/>
+        </w:rPr>
+      </w:pPr>
+      <w:r>
+        <w:rPr>
+          <w:rFonts w:ascii="Arial" w:hAnsi="Arial" w:cs="Arial"/>
+          <w:color w:val="373A3C"/>
+        </w:rPr>
+        <w:t>M2.3.2 - Control Flow</w:t>
+      </w:r>
+    </w:p>
+    <w:p>
+      <w:pPr>
+        <w:pStyle w:val="ListParagraph"/>
+        <w:tabs>
+          <w:tab w:val="left" w:pos="2123"/>
+        </w:tabs>
+      </w:pPr>
+      <w:r>
+        <w:t>Control Structures:</w:t>
+      </w:r>
+    </w:p>
+    <w:p>
+      <w:pPr>
+        <w:pStyle w:val="ListParagraph"/>
+        <w:numPr>
+          <w:ilvl w:val="0"/>
+          <w:numId w:val="1"/>
+        </w:numPr>
+        <w:tabs>
+          <w:tab w:val="left" w:pos="2123"/>
+        </w:tabs>
+      </w:pPr>
+      <w:r>
+        <w:t>Statements which alter control flow</w:t>
+      </w:r>
+    </w:p>
+    <w:p>
+      <w:pPr>
+        <w:pStyle w:val="ListParagraph"/>
+        <w:numPr>
+          <w:ilvl w:val="0"/>
+          <w:numId w:val="1"/>
+        </w:numPr>
+        <w:tabs>
+          <w:tab w:val="left" w:pos="2123"/>
+        </w:tabs>
+        <w:rPr>
+          <w:b/>
+          <w:bCs/>
+        </w:rPr>
+      </w:pPr>
+      <w:r>
+        <w:rPr>
+          <w:b/>
+          <w:bCs/>
+        </w:rPr>
+        <w:t>If statement</w:t>
+      </w:r>
+    </w:p>
+    <w:p>
+      <w:pPr>
+        <w:pStyle w:val="ListParagraph"/>
+        <w:numPr>
+          <w:ilvl w:val="0"/>
+          <w:numId w:val="1"/>
+        </w:numPr>
+        <w:tabs>
+          <w:tab w:val="left" w:pos="2123"/>
+        </w:tabs>
+        <w:rPr>
+          <w:b/>
+          <w:bCs/>
+        </w:rPr>
+      </w:pPr>
+      <w:r>
+        <w:rPr>
+          <w:b/>
+          <w:bCs/>
+        </w:rPr>
+        <w:t>For loops</w:t>
+      </w:r>
+    </w:p>
+    <w:p>
+      <w:pPr>
+        <w:pStyle w:val="ListParagraph"/>
+        <w:numPr>
+          <w:ilvl w:val="0"/>
+          <w:numId w:val="1"/>
+        </w:numPr>
+        <w:tabs>
+          <w:tab w:val="left" w:pos="2123"/>
+        </w:tabs>
+        <w:rPr>
+          <w:b/>
+          <w:bCs/>
+        </w:rPr>
+      </w:pPr>
+      <w:r>
+        <w:rPr>
+          <w:b/>
+          <w:bCs/>
+        </w:rPr>
+        <w:t>Switch/case</w:t>
+      </w:r>
+    </w:p>
+    <w:p>
+      <w:pPr>
+        <w:pStyle w:val="ListParagraph"/>
+        <w:numPr>
+          <w:ilvl w:val="1"/>
+          <w:numId w:val="1"/>
+        </w:numPr>
+        <w:tabs>
+          <w:tab w:val="left" w:pos="2123"/>
+        </w:tabs>
+        <w:rPr>
+          <w:b/>
+          <w:bCs/>
+        </w:rPr>
+      </w:pPr>
+      <w:r>
+        <w:rPr>
+          <w:b/>
+          <w:bCs/>
+        </w:rPr>
+        <w:t xml:space="preserve">Automatically break!! =) </w:t>
+      </w:r>
+      <w:r>
+        <w:rPr>
+          <w:b/>
+          <w:bCs/>
+        </w:rPr>
+        <w:t xml:space="preserve"> </w:t>
+      </w:r>
+    </w:p>
+    <w:p>
+      <w:pPr>
+        <w:pStyle w:val="Heading4"/>
+        <w:shd w:val="clear" w:color="auto" w:fill="FFFFFF"/>
+        <w:spacing w:before="300" w:beforeAutospacing="0" w:after="300" w:afterAutospacing="0"/>
+        <w:rPr>
+          <w:rFonts w:ascii="Arial" w:hAnsi="Arial" w:cs="Arial"/>
+          <w:color w:val="373A3C"/>
+        </w:rPr>
+      </w:pPr>
+      <w:r>
+        <w:rPr>
+          <w:rFonts w:ascii="Arial" w:hAnsi="Arial" w:cs="Arial"/>
+          <w:color w:val="373A3C"/>
+        </w:rPr>
+        <w:t>M2.3.3 - Control Flow, Scan</w:t>
+      </w:r>
+    </w:p>
+    <w:p>
+      <w:pPr>
+        <w:tabs>
+          <w:tab w:val="left" w:pos="2123"/>
+        </w:tabs>
+      </w:pPr>
+      <w:r>
+        <w:t>Tagless Switch</w:t>
+      </w:r>
+      <w:r>
+        <w:t xml:space="preserve"> (conditional switch statement)</w:t>
+      </w:r>
+      <w:r>
+        <w:t>:</w:t>
+      </w:r>
+      <w:r>
+        <w:t xml:space="preserve"> </w:t>
+      </w:r>
+    </w:p>
+    <w:p>
+      <w:pPr>
+        <w:tabs>
+          <w:tab w:val="left" w:pos="2123"/>
+        </w:tabs>
+      </w:pPr>
+      <w:r>
+        <w:drawing>
+          <wp:inline distT="0" distB="0" distL="0" distR="0" wp14:anchorId="2F1E878A" wp14:editId="5615AF3A">
+            <wp:extent cx="2058260" cy="1480943"/>
+            <wp:effectExtent l="0" t="0" r="0" b="5080"/>
+            <wp:docPr id="8" name="Picture 8"/>
+            <wp:cNvGraphicFramePr>
+              <a:graphicFrameLocks xmlns:a="http://schemas.openxmlformats.org/drawingml/2006/main" noChangeAspect="1"/>
+            </wp:cNvGraphicFramePr>
+            <a:graphic xmlns:a="http://schemas.openxmlformats.org/drawingml/2006/main">
+              <a:graphicData uri="http://schemas.openxmlformats.org/drawingml/2006/picture">
+                <pic:pic xmlns:pic="http://schemas.openxmlformats.org/drawingml/2006/picture">
+                  <pic:nvPicPr>
+                    <pic:cNvPr id="1" name=""/>
+                    <pic:cNvPicPr/>
+                  </pic:nvPicPr>
+                  <pic:blipFill>
+                    <a:blip r:embed="rId12"/>
+                    <a:stretch>
+                      <a:fillRect/>
+                    </a:stretch>
+                  </pic:blipFill>
+                  <pic:spPr>
+                    <a:xfrm>
+                      <a:off x="0" y="0"/>
+                      <a:ext cx="2062884" cy="1484270"/>
+                    </a:xfrm>
+                    <a:prstGeom prst="rect">
+                      <a:avLst/>
+                    </a:prstGeom>
+                  </pic:spPr>
+                </pic:pic>
+              </a:graphicData>
+            </a:graphic>
+          </wp:inline>
+        </w:drawing>
+      </w:r>
+    </w:p>
+    <w:p>
+      <w:pPr>
+        <w:tabs>
+          <w:tab w:val="left" w:pos="2123"/>
+        </w:tabs>
+      </w:pPr>
+    </w:p>
+    <w:p>
+      <w:pPr>
+        <w:tabs>
+          <w:tab w:val="left" w:pos="2123"/>
+        </w:tabs>
+      </w:pPr>
+      <w:r>
+        <w:t>Scan:</w:t>
+      </w:r>
+    </w:p>
+    <w:p>
+      <w:pPr>
+        <w:pStyle w:val="ListParagraph"/>
+        <w:numPr>
+          <w:ilvl w:val="0"/>
+          <w:numId w:val="1"/>
+        </w:numPr>
+        <w:tabs>
+          <w:tab w:val="left" w:pos="2123"/>
+        </w:tabs>
+      </w:pPr>
+      <w:r>
+        <w:t>Scan reads user input</w:t>
+      </w:r>
+    </w:p>
+    <w:p>
+      <w:pPr>
+        <w:pStyle w:val="ListParagraph"/>
+        <w:numPr>
+          <w:ilvl w:val="0"/>
+          <w:numId w:val="1"/>
+        </w:numPr>
+        <w:tabs>
+          <w:tab w:val="left" w:pos="2123"/>
+        </w:tabs>
+      </w:pPr>
+      <w:r>
+        <w:t xml:space="preserve">Takes a pointer as an argument </w:t>
+      </w:r>
+    </w:p>
+    <w:p>
+      <w:pPr>
+        <w:pStyle w:val="ListParagraph"/>
+        <w:numPr>
+          <w:ilvl w:val="0"/>
+          <w:numId w:val="1"/>
+        </w:numPr>
+        <w:tabs>
+          <w:tab w:val="left" w:pos="2123"/>
+        </w:tabs>
+      </w:pPr>
+      <w:r>
+        <w:t xml:space="preserve">Typed data is written to pointer </w:t>
+      </w:r>
+    </w:p>
+    <w:p>
+      <w:pPr>
+        <w:pStyle w:val="ListParagraph"/>
+        <w:numPr>
+          <w:ilvl w:val="0"/>
+          <w:numId w:val="1"/>
+        </w:numPr>
+        <w:tabs>
+          <w:tab w:val="left" w:pos="2123"/>
+        </w:tabs>
+      </w:pPr>
+      <w:r>
+        <w:t xml:space="preserve">Returns number of scanned items </w:t>
+      </w:r>
+    </w:p>
+    <w:p>
+      <w:pPr>
+        <w:pStyle w:val="ListParagraph"/>
+        <w:numPr>
+          <w:ilvl w:val="0"/>
+          <w:numId w:val="1"/>
+        </w:numPr>
+        <w:tabs>
+          <w:tab w:val="left" w:pos="2123"/>
+        </w:tabs>
+      </w:pPr>
+      <w:r>
+        <w:drawing>
+          <wp:inline distT="0" distB="0" distL="0" distR="0" wp14:anchorId="17641DA1" wp14:editId="76D15970">
+            <wp:extent cx="3238952" cy="2038635"/>
+            <wp:effectExtent l="0" t="0" r="0" b="0"/>
+            <wp:docPr id="9" name="Picture 9"/>
+            <wp:cNvGraphicFramePr>
+              <a:graphicFrameLocks xmlns:a="http://schemas.openxmlformats.org/drawingml/2006/main" noChangeAspect="1"/>
+            </wp:cNvGraphicFramePr>
+            <a:graphic xmlns:a="http://schemas.openxmlformats.org/drawingml/2006/main">
+              <a:graphicData uri="http://schemas.openxmlformats.org/drawingml/2006/picture">
+                <pic:pic xmlns:pic="http://schemas.openxmlformats.org/drawingml/2006/picture">
+                  <pic:nvPicPr>
+                    <pic:cNvPr id="1" name=""/>
+                    <pic:cNvPicPr/>
+                  </pic:nvPicPr>
+                  <pic:blipFill>
+                    <a:blip r:embed="rId13"/>
+                    <a:stretch>
+                      <a:fillRect/>
+                    </a:stretch>
+                  </pic:blipFill>
+                  <pic:spPr>
+                    <a:xfrm>
+                      <a:off x="0" y="0"/>
+                      <a:ext cx="3238952" cy="2038635"/>
+                    </a:xfrm>
+                    <a:prstGeom prst="rect">
+                      <a:avLst/>
+                    </a:prstGeom>
+                  </pic:spPr>
+                </pic:pic>
+              </a:graphicData>
+            </a:graphic>
+          </wp:inline>
+        </w:drawing>
+      </w:r>
+    </w:p>
+    <w:p>
+      <w:pPr>
+        <w:tabs>
+          <w:tab w:val="left" w:pos="2123"/>
+        </w:tabs>
+      </w:pPr>
+    </w:p>
+    <w:p>
+      <w:pPr>
+        <w:tabs>
+          <w:tab w:val="left" w:pos="2123"/>
+        </w:tabs>
+      </w:pPr>
+    </w:p>
+    <w:p>
+      <w:pPr>
+        <w:tabs>
+          <w:tab w:val="left" w:pos="2123"/>
+        </w:tabs>
+      </w:pPr>
+    </w:p>
+    <w:p>
+      <w:pPr>
+        <w:tabs>
+          <w:tab w:val="left" w:pos="2123"/>
+        </w:tabs>
+      </w:pPr>
+    </w:p>
+    <w:p>
+      <w:pPr>
+        <w:tabs>
+          <w:tab w:val="left" w:pos="2123"/>
+        </w:tabs>
+      </w:pPr>
+    </w:p>
+    <w:p>
+      <w:pPr>
+        <w:tabs>
+          <w:tab w:val="left" w:pos="2123"/>
+        </w:tabs>
+      </w:pPr>
+      <w:r>
+        <w:lastRenderedPageBreak/>
+        <w:drawing>
+          <wp:inline distT="0" distB="0" distL="0" distR="0" wp14:anchorId="2A2FECC3" wp14:editId="64512C05">
+            <wp:extent cx="5943600" cy="7440295"/>
+            <wp:effectExtent l="0" t="0" r="0" b="8255"/>
+            <wp:docPr id="10" name="Picture 10"/>
+            <wp:cNvGraphicFramePr>
+              <a:graphicFrameLocks xmlns:a="http://schemas.openxmlformats.org/drawingml/2006/main" noChangeAspect="1"/>
+            </wp:cNvGraphicFramePr>
+            <a:graphic xmlns:a="http://schemas.openxmlformats.org/drawingml/2006/main">
+              <a:graphicData uri="http://schemas.openxmlformats.org/drawingml/2006/picture">
+                <pic:pic xmlns:pic="http://schemas.openxmlformats.org/drawingml/2006/picture">
+                  <pic:nvPicPr>
+                    <pic:cNvPr id="1" name=""/>
+                    <pic:cNvPicPr/>
+                  </pic:nvPicPr>
+                  <pic:blipFill>
+                    <a:blip r:embed="rId14"/>
+                    <a:stretch>
+                      <a:fillRect/>
+                    </a:stretch>
+                  </pic:blipFill>
+                  <pic:spPr>
+                    <a:xfrm>
+                      <a:off x="0" y="0"/>
+                      <a:ext cx="5943600" cy="7440295"/>
+                    </a:xfrm>
+                    <a:prstGeom prst="rect">
+                      <a:avLst/>
+                    </a:prstGeom>
+                  </pic:spPr>
+                </pic:pic>
+              </a:graphicData>
+            </a:graphic>
+          </wp:inline>
+        </w:drawing>
+      </w:r>
+    </w:p>
+    <w:p>
+      <w:pPr>
+        <w:tabs>
+          <w:tab w:val="left" w:pos="2123"/>
+        </w:tabs>
+      </w:pPr>
+      <w:r>
+        <w:lastRenderedPageBreak/>
+        <w:drawing>
+          <wp:inline distT="0" distB="0" distL="0" distR="0" wp14:anchorId="3177DC6F" wp14:editId="5C433CEF">
+            <wp:extent cx="5753735" cy="4519613"/>
+            <wp:effectExtent l="0" t="0" r="0" b="0"/>
+            <wp:docPr id="11" name="Picture 11"/>
+            <wp:cNvGraphicFramePr>
+              <a:graphicFrameLocks xmlns:a="http://schemas.openxmlformats.org/drawingml/2006/main" noChangeAspect="1"/>
+            </wp:cNvGraphicFramePr>
+            <a:graphic xmlns:a="http://schemas.openxmlformats.org/drawingml/2006/main">
+              <a:graphicData uri="http://schemas.openxmlformats.org/drawingml/2006/picture">
+                <pic:pic xmlns:pic="http://schemas.openxmlformats.org/drawingml/2006/picture">
+                  <pic:nvPicPr>
+                    <pic:cNvPr id="1" name=""/>
+                    <pic:cNvPicPr/>
+                  </pic:nvPicPr>
+                  <pic:blipFill rotWithShape="1">
+                    <a:blip r:embed="rId15"/>
+                    <a:srcRect b="18339"/>
+                    <a:stretch/>
+                  </pic:blipFill>
+                  <pic:spPr bwMode="auto">
+                    <a:xfrm>
+                      <a:off x="0" y="0"/>
+                      <a:ext cx="5753903" cy="4519745"/>
+                    </a:xfrm>
+                    <a:prstGeom prst="rect">
+                      <a:avLst/>
+                    </a:prstGeom>
+                    <a:ln>
+                      <a:noFill/>
+                    </a:ln>
+                    <a:extLst>
+                      <a:ext uri="{53640926-AAD7-44D8-BBD7-CCE9431645EC}">
+                        <a14:shadowObscured xmlns:a14="http://schemas.microsoft.com/office/drawing/2010/main"/>
+                      </a:ext>
+                    </a:extLst>
+                  </pic:spPr>
+                </pic:pic>
+              </a:graphicData>
+            </a:graphic>
+          </wp:inline>
+        </w:drawing>
+      </w:r>
+    </w:p>
     <w:sectPr>
       <w:pgSz w:w="12240" w:h="15840"/>
       <w:pgMar w:top="1440" w:right="1440" w:bottom="1440" w:left="1440" w:header="708" w:footer="708" w:gutter="0"/>
@@ -142,6 +1173,231 @@
 <file path=word/numbering.xml><?xml version="1.0" encoding="utf-8"?>
 <w:numbering xmlns:wpc="http://schemas.microsoft.com/office/word/2010/wordprocessingCanvas" xmlns:cx="http://schemas.microsoft.com/office/drawing/2014/chartex" xmlns:cx1="http://schemas.microsoft.com/office/drawing/2015/9/8/chartex" xmlns:cx2="http://schemas.microsoft.com/office/drawing/2015/10/21/chartex" xmlns:cx3="http://schemas.microsoft.com/office/drawing/2016/5/9/chartex" xmlns:cx4="http://schemas.microsoft.com/office/drawing/2016/5/10/chartex" xmlns:cx5="http://schemas.microsoft.com/office/drawing/2016/5/11/chartex" xmlns:cx6="http://schemas.microsoft.com/office/drawing/2016/5/12/chartex" xmlns:cx7="http://schemas.microsoft.com/office/drawing/2016/5/13/chartex" xmlns:cx8="http://schemas.microsoft.com/office/drawing/2016/5/14/chartex" xmlns:mc="http://schemas.openxmlformats.org/markup-compatibility/2006" xmlns:aink="http://schemas.microsoft.com/office/drawing/2016/ink" xmlns:am3d="http://schemas.microsoft.com/office/drawing/2017/model3d" xmlns:o="urn:schemas-microsoft-com:office:office" xmlns:r="http://schemas.openxmlformats.org/officeDocument/2006/relationships" xmlns:m="http://schemas.openxmlformats.org/officeDocument/2006/math" xmlns:v="urn:schemas-microsoft-com:vml" xmlns:wp14="http://schemas.microsoft.com/office/word/2010/wordprocessingDrawing" xmlns:wp="http://schemas.openxmlformats.org/drawingml/2006/wordprocessingDrawing" xmlns:w10="urn:schemas-microsoft-com:office:word" xmlns:w="http://schemas.openxmlformats.org/wordprocessingml/2006/main" xmlns:w14="http://schemas.microsoft.com/office/word/2010/wordml" xmlns:w15="http://schemas.microsoft.com/office/word/2012/wordml" xmlns:w16cex="http://schemas.microsoft.com/office/word/2018/wordml/cex" xmlns:w16cid="http://schemas.microsoft.com/office/word/2016/wordml/cid" xmlns:w16="http://schemas.microsoft.com/office/word/2018/wordml" xmlns:w16se="http://schemas.microsoft.com/office/word/2015/wordml/symex" xmlns:wpg="http://schemas.microsoft.com/office/word/2010/wordprocessingGroup" xmlns:wpi="http://schemas.microsoft.com/office/word/2010/wordprocessingInk" xmlns:wne="http://schemas.microsoft.com/office/word/2006/wordml" xmlns:wps="http://schemas.microsoft.com/office/word/2010/wordprocessingShape" mc:Ignorable="w14 w15 w16se w16cid w16 w16cex wp14">
   <w:abstractNum w:abstractNumId="0" w15:restartNumberingAfterBreak="0">
+    <w:nsid w:val="14FB0E52"/>
+    <w:multiLevelType w:val="hybridMultilevel"/>
+    <w:tmpl w:val="2D94E2C6"/>
+    <w:lvl w:ilvl="0" w:tplc="7B888F62">
+      <w:numFmt w:val="bullet"/>
+      <w:lvlText w:val=""/>
+      <w:lvlJc w:val="left"/>
+      <w:pPr>
+        <w:ind w:left="720" w:hanging="360"/>
+      </w:pPr>
+      <w:rPr>
+        <w:rFonts w:ascii="Symbol" w:eastAsiaTheme="minorHAnsi" w:hAnsi="Symbol" w:cstheme="minorBidi" w:hint="default"/>
+      </w:rPr>
+    </w:lvl>
+    <w:lvl w:ilvl="1" w:tplc="10090003" w:tentative="1">
+      <w:start w:val="1"/>
+      <w:numFmt w:val="bullet"/>
+      <w:lvlText w:val="o"/>
+      <w:lvlJc w:val="left"/>
+      <w:pPr>
+        <w:ind w:left="1440" w:hanging="360"/>
+      </w:pPr>
+      <w:rPr>
+        <w:rFonts w:ascii="Courier New" w:hAnsi="Courier New" w:cs="Courier New" w:hint="default"/>
+      </w:rPr>
+    </w:lvl>
+    <w:lvl w:ilvl="2" w:tplc="10090005" w:tentative="1">
+      <w:start w:val="1"/>
+      <w:numFmt w:val="bullet"/>
+      <w:lvlText w:val=""/>
+      <w:lvlJc w:val="left"/>
+      <w:pPr>
+        <w:ind w:left="2160" w:hanging="360"/>
+      </w:pPr>
+      <w:rPr>
+        <w:rFonts w:ascii="Wingdings" w:hAnsi="Wingdings" w:hint="default"/>
+      </w:rPr>
+    </w:lvl>
+    <w:lvl w:ilvl="3" w:tplc="10090001" w:tentative="1">
+      <w:start w:val="1"/>
+      <w:numFmt w:val="bullet"/>
+      <w:lvlText w:val=""/>
+      <w:lvlJc w:val="left"/>
+      <w:pPr>
+        <w:ind w:left="2880" w:hanging="360"/>
+      </w:pPr>
+      <w:rPr>
+        <w:rFonts w:ascii="Symbol" w:hAnsi="Symbol" w:hint="default"/>
+      </w:rPr>
+    </w:lvl>
+    <w:lvl w:ilvl="4" w:tplc="10090003" w:tentative="1">
+      <w:start w:val="1"/>
+      <w:numFmt w:val="bullet"/>
+      <w:lvlText w:val="o"/>
+      <w:lvlJc w:val="left"/>
+      <w:pPr>
+        <w:ind w:left="3600" w:hanging="360"/>
+      </w:pPr>
+      <w:rPr>
+        <w:rFonts w:ascii="Courier New" w:hAnsi="Courier New" w:cs="Courier New" w:hint="default"/>
+      </w:rPr>
+    </w:lvl>
+    <w:lvl w:ilvl="5" w:tplc="10090005" w:tentative="1">
+      <w:start w:val="1"/>
+      <w:numFmt w:val="bullet"/>
+      <w:lvlText w:val=""/>
+      <w:lvlJc w:val="left"/>
+      <w:pPr>
+        <w:ind w:left="4320" w:hanging="360"/>
+      </w:pPr>
+      <w:rPr>
+        <w:rFonts w:ascii="Wingdings" w:hAnsi="Wingdings" w:hint="default"/>
+      </w:rPr>
+    </w:lvl>
+    <w:lvl w:ilvl="6" w:tplc="10090001" w:tentative="1">
+      <w:start w:val="1"/>
+      <w:numFmt w:val="bullet"/>
+      <w:lvlText w:val=""/>
+      <w:lvlJc w:val="left"/>
+      <w:pPr>
+        <w:ind w:left="5040" w:hanging="360"/>
+      </w:pPr>
+      <w:rPr>
+        <w:rFonts w:ascii="Symbol" w:hAnsi="Symbol" w:hint="default"/>
+      </w:rPr>
+    </w:lvl>
+    <w:lvl w:ilvl="7" w:tplc="10090003" w:tentative="1">
+      <w:start w:val="1"/>
+      <w:numFmt w:val="bullet"/>
+      <w:lvlText w:val="o"/>
+      <w:lvlJc w:val="left"/>
+      <w:pPr>
+        <w:ind w:left="5760" w:hanging="360"/>
+      </w:pPr>
+      <w:rPr>
+        <w:rFonts w:ascii="Courier New" w:hAnsi="Courier New" w:cs="Courier New" w:hint="default"/>
+      </w:rPr>
+    </w:lvl>
+    <w:lvl w:ilvl="8" w:tplc="10090005" w:tentative="1">
+      <w:start w:val="1"/>
+      <w:numFmt w:val="bullet"/>
+      <w:lvlText w:val=""/>
+      <w:lvlJc w:val="left"/>
+      <w:pPr>
+        <w:ind w:left="6480" w:hanging="360"/>
+      </w:pPr>
+      <w:rPr>
+        <w:rFonts w:ascii="Wingdings" w:hAnsi="Wingdings" w:hint="default"/>
+      </w:rPr>
+    </w:lvl>
+  </w:abstractNum>
+  <w:abstractNum w:abstractNumId="1" w15:restartNumberingAfterBreak="0">
+    <w:nsid w:val="32E370C4"/>
+    <w:multiLevelType w:val="hybridMultilevel"/>
+    <w:tmpl w:val="67802E22"/>
+    <w:lvl w:ilvl="0" w:tplc="77F80880">
+      <w:start w:val="8"/>
+      <w:numFmt w:val="bullet"/>
+      <w:lvlText w:val=""/>
+      <w:lvlJc w:val="left"/>
+      <w:pPr>
+        <w:ind w:left="720" w:hanging="360"/>
+      </w:pPr>
+      <w:rPr>
+        <w:rFonts w:ascii="Symbol" w:eastAsiaTheme="minorHAnsi" w:hAnsi="Symbol" w:cstheme="minorBidi" w:hint="default"/>
+      </w:rPr>
+    </w:lvl>
+    <w:lvl w:ilvl="1" w:tplc="10090003" w:tentative="1">
+      <w:start w:val="1"/>
+      <w:numFmt w:val="bullet"/>
+      <w:lvlText w:val="o"/>
+      <w:lvlJc w:val="left"/>
+      <w:pPr>
+        <w:ind w:left="1440" w:hanging="360"/>
+      </w:pPr>
+      <w:rPr>
+        <w:rFonts w:ascii="Courier New" w:hAnsi="Courier New" w:cs="Courier New" w:hint="default"/>
+      </w:rPr>
+    </w:lvl>
+    <w:lvl w:ilvl="2" w:tplc="10090005" w:tentative="1">
+      <w:start w:val="1"/>
+      <w:numFmt w:val="bullet"/>
+      <w:lvlText w:val=""/>
+      <w:lvlJc w:val="left"/>
+      <w:pPr>
+        <w:ind w:left="2160" w:hanging="360"/>
+      </w:pPr>
+      <w:rPr>
+        <w:rFonts w:ascii="Wingdings" w:hAnsi="Wingdings" w:hint="default"/>
+      </w:rPr>
+    </w:lvl>
+    <w:lvl w:ilvl="3" w:tplc="10090001" w:tentative="1">
+      <w:start w:val="1"/>
+      <w:numFmt w:val="bullet"/>
+      <w:lvlText w:val=""/>
+      <w:lvlJc w:val="left"/>
+      <w:pPr>
+        <w:ind w:left="2880" w:hanging="360"/>
+      </w:pPr>
+      <w:rPr>
+        <w:rFonts w:ascii="Symbol" w:hAnsi="Symbol" w:hint="default"/>
+      </w:rPr>
+    </w:lvl>
+    <w:lvl w:ilvl="4" w:tplc="10090003" w:tentative="1">
+      <w:start w:val="1"/>
+      <w:numFmt w:val="bullet"/>
+      <w:lvlText w:val="o"/>
+      <w:lvlJc w:val="left"/>
+      <w:pPr>
+        <w:ind w:left="3600" w:hanging="360"/>
+      </w:pPr>
+      <w:rPr>
+        <w:rFonts w:ascii="Courier New" w:hAnsi="Courier New" w:cs="Courier New" w:hint="default"/>
+      </w:rPr>
+    </w:lvl>
+    <w:lvl w:ilvl="5" w:tplc="10090005" w:tentative="1">
+      <w:start w:val="1"/>
+      <w:numFmt w:val="bullet"/>
+      <w:lvlText w:val=""/>
+      <w:lvlJc w:val="left"/>
+      <w:pPr>
+        <w:ind w:left="4320" w:hanging="360"/>
+      </w:pPr>
+      <w:rPr>
+        <w:rFonts w:ascii="Wingdings" w:hAnsi="Wingdings" w:hint="default"/>
+      </w:rPr>
+    </w:lvl>
+    <w:lvl w:ilvl="6" w:tplc="10090001" w:tentative="1">
+      <w:start w:val="1"/>
+      <w:numFmt w:val="bullet"/>
+      <w:lvlText w:val=""/>
+      <w:lvlJc w:val="left"/>
+      <w:pPr>
+        <w:ind w:left="5040" w:hanging="360"/>
+      </w:pPr>
+      <w:rPr>
+        <w:rFonts w:ascii="Symbol" w:hAnsi="Symbol" w:hint="default"/>
+      </w:rPr>
+    </w:lvl>
+    <w:lvl w:ilvl="7" w:tplc="10090003" w:tentative="1">
+      <w:start w:val="1"/>
+      <w:numFmt w:val="bullet"/>
+      <w:lvlText w:val="o"/>
+      <w:lvlJc w:val="left"/>
+      <w:pPr>
+        <w:ind w:left="5760" w:hanging="360"/>
+      </w:pPr>
+      <w:rPr>
+        <w:rFonts w:ascii="Courier New" w:hAnsi="Courier New" w:cs="Courier New" w:hint="default"/>
+      </w:rPr>
+    </w:lvl>
+    <w:lvl w:ilvl="8" w:tplc="10090005" w:tentative="1">
+      <w:start w:val="1"/>
+      <w:numFmt w:val="bullet"/>
+      <w:lvlText w:val=""/>
+      <w:lvlJc w:val="left"/>
+      <w:pPr>
+        <w:ind w:left="6480" w:hanging="360"/>
+      </w:pPr>
+      <w:rPr>
+        <w:rFonts w:ascii="Wingdings" w:hAnsi="Wingdings" w:hint="default"/>
+      </w:rPr>
+    </w:lvl>
+  </w:abstractNum>
+  <w:abstractNum w:abstractNumId="2" w15:restartNumberingAfterBreak="0">
     <w:nsid w:val="4B216F35"/>
     <w:multiLevelType w:val="hybridMultilevel"/>
     <w:tmpl w:val="BEF09264"/>
@@ -156,7 +1412,7 @@
         <w:rFonts w:ascii="Calibri" w:eastAsiaTheme="minorHAnsi" w:hAnsi="Calibri" w:cs="Calibri" w:hint="default"/>
       </w:rPr>
     </w:lvl>
-    <w:lvl w:ilvl="1" w:tplc="10090003" w:tentative="1">
+    <w:lvl w:ilvl="1" w:tplc="10090003">
       <w:start w:val="1"/>
       <w:numFmt w:val="bullet"/>
       <w:lvlText w:val="o"/>
@@ -254,7 +1510,13 @@
     </w:lvl>
   </w:abstractNum>
   <w:num w:numId="1">
+    <w:abstractNumId w:val="2"/>
+  </w:num>
+  <w:num w:numId="2">
     <w:abstractNumId w:val="0"/>
+  </w:num>
+  <w:num w:numId="3">
+    <w:abstractNumId w:val="1"/>
   </w:num>
 </w:numbering>
 </file>

</xml_diff>